<commit_message>
docs(Requirements): prepare for FG of Y3
</commit_message>
<xml_diff>
--- a/Requirements/literature review/LR-in-PARA.docx
+++ b/Requirements/literature review/LR-in-PARA.docx
@@ -77,6 +77,24 @@
       <w:r>
         <w:t xml:space="preserve">. </w:t>
       </w:r>
+      <w:r>
+        <w:t xml:space="preserve">It mainly </w:t>
+      </w:r>
+      <w:r>
+        <w:t xml:space="preserve">allows users to open specific </w:t>
+      </w:r>
+      <w:r>
+        <w:t>code of an algorithm</w:t>
+      </w:r>
+      <w:r>
+        <w:t xml:space="preserve"> and </w:t>
+      </w:r>
+      <w:r>
+        <w:t>play an animation of it</w:t>
+      </w:r>
+      <w:r>
+        <w:t>.</w:t>
+      </w:r>
     </w:p>
     <w:p>
       <w:r>
@@ -89,10 +107,7 @@
         <w:t xml:space="preserve">of this software is </w:t>
       </w:r>
       <w:r>
-        <w:t>modern design</w:t>
-      </w:r>
-      <w:r>
-        <w:t xml:space="preserve"> in </w:t>
+        <w:t xml:space="preserve">modern design in </w:t>
       </w:r>
       <w:r>
         <w:t>dark mode</w:t>
@@ -116,7 +131,15 @@
         <w:t xml:space="preserve">menu, animation </w:t>
       </w:r>
       <w:r>
-        <w:t xml:space="preserve">stage, console and </w:t>
+        <w:t xml:space="preserve">stage, </w:t>
+      </w:r>
+      <w:proofErr w:type="gramStart"/>
+      <w:r>
+        <w:t>console</w:t>
+      </w:r>
+      <w:proofErr w:type="gramEnd"/>
+      <w:r>
+        <w:t xml:space="preserve"> and </w:t>
       </w:r>
       <w:r>
         <w:t xml:space="preserve">a code text editor. </w:t>
@@ -211,7 +234,7 @@
         <w:t xml:space="preserve"> button at the top left corner. </w:t>
       </w:r>
       <w:r>
-        <w:t xml:space="preserve">A point which is always be ignored is the ability </w:t>
+        <w:t xml:space="preserve">A point which is always ignored is the ability </w:t>
       </w:r>
       <w:r>
         <w:t xml:space="preserve">of receiving feedback. This software provides </w:t>
@@ -250,9 +273,9 @@
           <w:noProof/>
         </w:rPr>
         <w:drawing>
-          <wp:inline distT="0" distB="0" distL="0" distR="0" wp14:anchorId="220ACB5F" wp14:editId="32B5EDDD">
-            <wp:extent cx="4614008" cy="2778071"/>
-            <wp:effectExtent l="0" t="0" r="0" b="3810"/>
+          <wp:inline distT="0" distB="0" distL="0" distR="0" wp14:anchorId="220ACB5F" wp14:editId="56634905">
+            <wp:extent cx="4510082" cy="2715497"/>
+            <wp:effectExtent l="0" t="0" r="5080" b="8890"/>
             <wp:docPr id="1" name="Picture 1"/>
             <wp:cNvGraphicFramePr>
               <a:graphicFrameLocks xmlns:a="http://schemas.openxmlformats.org/drawingml/2006/main" noChangeAspect="1"/>
@@ -273,7 +296,7 @@
                   <pic:spPr>
                     <a:xfrm>
                       <a:off x="0" y="0"/>
-                      <a:ext cx="4624994" cy="2784685"/>
+                      <a:ext cx="4523099" cy="2723335"/>
                     </a:xfrm>
                     <a:prstGeom prst="rect">
                       <a:avLst/>
@@ -378,8 +401,19 @@
     <w:p>
       <w:r>
         <w:lastRenderedPageBreak/>
-        <w:t>2.WeChat MiniProgram</w:t>
-      </w:r>
+        <w:t>2.</w:t>
+      </w:r>
+      <w:r>
+        <w:t xml:space="preserve"> </w:t>
+      </w:r>
+      <w:r>
+        <w:t xml:space="preserve">WeChat </w:t>
+      </w:r>
+      <w:proofErr w:type="spellStart"/>
+      <w:r>
+        <w:t>MiniProgram</w:t>
+      </w:r>
+      <w:proofErr w:type="spellEnd"/>
     </w:p>
     <w:p>
       <w:r>
@@ -583,6 +617,482 @@
                     <a:xfrm>
                       <a:off x="0" y="0"/>
                       <a:ext cx="5269230" cy="2433955"/>
+                    </a:xfrm>
+                    <a:prstGeom prst="rect">
+                      <a:avLst/>
+                    </a:prstGeom>
+                    <a:noFill/>
+                    <a:ln>
+                      <a:noFill/>
+                    </a:ln>
+                  </pic:spPr>
+                </pic:pic>
+              </a:graphicData>
+            </a:graphic>
+          </wp:inline>
+        </w:drawing>
+      </w:r>
+    </w:p>
+    <w:p/>
+    <w:p>
+      <w:r>
+        <w:lastRenderedPageBreak/>
+        <w:t xml:space="preserve">3. </w:t>
+      </w:r>
+      <w:r>
+        <w:t>Algorithms</w:t>
+      </w:r>
+      <w:r>
+        <w:t xml:space="preserve"> E</w:t>
+      </w:r>
+      <w:r>
+        <w:rPr>
+          <w:rFonts w:hint="eastAsia"/>
+        </w:rPr>
+        <w:t>xplained</w:t>
+      </w:r>
+      <w:r>
+        <w:t xml:space="preserve"> </w:t>
+      </w:r>
+      <w:r>
+        <w:rPr>
+          <w:rFonts w:hint="eastAsia"/>
+        </w:rPr>
+        <w:t>and</w:t>
+      </w:r>
+      <w:r>
+        <w:t xml:space="preserve"> Animated</w:t>
+      </w:r>
+    </w:p>
+    <w:p>
+      <w:pPr>
+        <w:rPr>
+          <w:noProof/>
+        </w:rPr>
+      </w:pPr>
+      <w:r>
+        <w:rPr>
+          <w:noProof/>
+        </w:rPr>
+        <w:t>This software</w:t>
+      </w:r>
+      <w:r>
+        <w:rPr>
+          <w:noProof/>
+        </w:rPr>
+        <w:t xml:space="preserve"> </w:t>
+      </w:r>
+      <w:r>
+        <w:rPr>
+          <w:noProof/>
+        </w:rPr>
+        <w:t xml:space="preserve">is based on the platform of </w:t>
+      </w:r>
+      <w:r>
+        <w:rPr>
+          <w:noProof/>
+        </w:rPr>
+        <w:t>iOS</w:t>
+      </w:r>
+      <w:r>
+        <w:rPr>
+          <w:noProof/>
+        </w:rPr>
+        <w:t xml:space="preserve">, so only iPhone and iPad can </w:t>
+      </w:r>
+      <w:r>
+        <w:rPr>
+          <w:noProof/>
+        </w:rPr>
+        <w:t xml:space="preserve">donwload and use this app. On the other hand, this provides the mobility </w:t>
+      </w:r>
+      <w:r>
+        <w:rPr>
+          <w:noProof/>
+        </w:rPr>
+        <w:t xml:space="preserve">of the learning process. In other word, user can learn or check algorithms </w:t>
+      </w:r>
+      <w:r>
+        <w:rPr>
+          <w:noProof/>
+        </w:rPr>
+        <w:t>anywhere and anytime without a computer.</w:t>
+      </w:r>
+    </w:p>
+    <w:p>
+      <w:pPr>
+        <w:rPr>
+          <w:noProof/>
+        </w:rPr>
+      </w:pPr>
+      <w:r>
+        <w:rPr>
+          <w:noProof/>
+        </w:rPr>
+        <w:t xml:space="preserve">The structure of this app </w:t>
+      </w:r>
+      <w:r>
+        <w:rPr>
+          <w:noProof/>
+        </w:rPr>
+        <w:t xml:space="preserve">can be acceptable for </w:t>
+      </w:r>
+      <w:r>
+        <w:rPr>
+          <w:noProof/>
+        </w:rPr>
+        <w:t>newcomers. There are two part</w:t>
+      </w:r>
+      <w:r>
+        <w:rPr>
+          <w:noProof/>
+        </w:rPr>
+        <w:t>s</w:t>
+      </w:r>
+      <w:r>
+        <w:rPr>
+          <w:noProof/>
+        </w:rPr>
+        <w:t xml:space="preserve"> specifically for two </w:t>
+      </w:r>
+      <w:r>
+        <w:rPr>
+          <w:noProof/>
+        </w:rPr>
+        <w:t xml:space="preserve">purposes. The one with the sorting algorithm name on it is </w:t>
+      </w:r>
+      <w:r>
+        <w:rPr>
+          <w:noProof/>
+        </w:rPr>
+        <w:t xml:space="preserve">for study prupose, i.e. the software introduce how </w:t>
+      </w:r>
+      <w:r>
+        <w:rPr>
+          <w:noProof/>
+        </w:rPr>
+        <w:t xml:space="preserve">a specific sorting algorithm works by </w:t>
+      </w:r>
+      <w:r>
+        <w:rPr>
+          <w:noProof/>
+        </w:rPr>
+        <w:t xml:space="preserve">both animation of </w:t>
+      </w:r>
+      <w:r>
+        <w:rPr>
+          <w:noProof/>
+        </w:rPr>
+        <w:t xml:space="preserve">bars sorting process and description below. User cannot shuffle </w:t>
+      </w:r>
+      <w:r>
+        <w:rPr>
+          <w:noProof/>
+        </w:rPr>
+        <w:t xml:space="preserve">bars of numbers since it is a predefined animation. </w:t>
+      </w:r>
+      <w:r>
+        <w:rPr>
+          <w:noProof/>
+        </w:rPr>
+        <w:t xml:space="preserve">The other one is called simulate, which </w:t>
+      </w:r>
+      <w:r>
+        <w:rPr>
+          <w:noProof/>
+        </w:rPr>
+        <w:t xml:space="preserve">allows user to shuffle bars of number with </w:t>
+      </w:r>
+      <w:r>
+        <w:rPr>
+          <w:noProof/>
+        </w:rPr>
+        <w:t>three strategies and watch the animation ei</w:t>
+      </w:r>
+      <w:r>
+        <w:rPr>
+          <w:noProof/>
+        </w:rPr>
+        <w:t>ther step by step or automatically.</w:t>
+      </w:r>
+      <w:r>
+        <w:rPr>
+          <w:noProof/>
+        </w:rPr>
+        <w:t xml:space="preserve"> Moreover, a balance is under two bars being </w:t>
+      </w:r>
+      <w:r>
+        <w:rPr>
+          <w:noProof/>
+        </w:rPr>
+        <w:t>compared, which is streight forward for user to understand comparing stateg</w:t>
+      </w:r>
+      <w:r>
+        <w:rPr>
+          <w:noProof/>
+        </w:rPr>
+        <w:t>ies of different sorting algorithms.</w:t>
+      </w:r>
+    </w:p>
+    <w:p>
+      <w:pPr>
+        <w:rPr>
+          <w:noProof/>
+        </w:rPr>
+      </w:pPr>
+      <w:r>
+        <w:rPr>
+          <w:noProof/>
+        </w:rPr>
+        <w:t xml:space="preserve">There are also both limitations and advantages in terms of </w:t>
+      </w:r>
+      <w:r>
+        <w:rPr>
+          <w:noProof/>
+        </w:rPr>
+        <w:t xml:space="preserve">mobility. </w:t>
+      </w:r>
+      <w:r>
+        <w:rPr>
+          <w:noProof/>
+        </w:rPr>
+        <w:t xml:space="preserve">Due to the limited display size of mobile </w:t>
+      </w:r>
+      <w:r>
+        <w:rPr>
+          <w:noProof/>
+        </w:rPr>
+        <w:t xml:space="preserve">devices, this app does not support any </w:t>
+      </w:r>
+      <w:r>
+        <w:rPr>
+          <w:noProof/>
+        </w:rPr>
+        <w:t xml:space="preserve">code of </w:t>
+      </w:r>
+      <w:r>
+        <w:rPr>
+          <w:noProof/>
+        </w:rPr>
+        <w:t>programming language</w:t>
+      </w:r>
+      <w:r>
+        <w:rPr>
+          <w:noProof/>
+        </w:rPr>
+        <w:t>. User cannot set</w:t>
+      </w:r>
+      <w:r>
+        <w:rPr>
+          <w:noProof/>
+        </w:rPr>
+        <w:t xml:space="preserve"> an array of integers on their own.</w:t>
+      </w:r>
+      <w:r>
+        <w:rPr>
+          <w:noProof/>
+        </w:rPr>
+        <w:t xml:space="preserve"> However, language support is good </w:t>
+      </w:r>
+      <w:r>
+        <w:rPr>
+          <w:noProof/>
+        </w:rPr>
+        <w:t>for</w:t>
+      </w:r>
+      <w:r>
+        <w:rPr>
+          <w:noProof/>
+        </w:rPr>
+        <w:t xml:space="preserve"> this app. The language this app uses alter</w:t>
+      </w:r>
+      <w:r>
+        <w:rPr>
+          <w:noProof/>
+        </w:rPr>
+        <w:t>s</w:t>
+      </w:r>
+      <w:r>
+        <w:rPr>
+          <w:noProof/>
+        </w:rPr>
+        <w:t xml:space="preserve"> </w:t>
+      </w:r>
+      <w:r>
+        <w:rPr>
+          <w:noProof/>
+        </w:rPr>
+        <w:t>following</w:t>
+      </w:r>
+      <w:r>
+        <w:rPr>
+          <w:noProof/>
+        </w:rPr>
+        <w:t xml:space="preserve"> the iOS system language</w:t>
+      </w:r>
+      <w:r>
+        <w:rPr>
+          <w:noProof/>
+        </w:rPr>
+        <w:t>, but users cannot switch language directly in the app.</w:t>
+      </w:r>
+      <w:r>
+        <w:rPr>
+          <w:noProof/>
+        </w:rPr>
+        <w:t xml:space="preserve"> </w:t>
+      </w:r>
+    </w:p>
+    <w:p>
+      <w:r>
+        <w:rPr>
+          <w:rFonts w:hint="eastAsia"/>
+          <w:noProof/>
+        </w:rPr>
+        <w:drawing>
+          <wp:inline distT="0" distB="0" distL="0" distR="0" wp14:anchorId="6AFC11C4" wp14:editId="4E11B8E6">
+            <wp:extent cx="1741834" cy="2799157"/>
+            <wp:effectExtent l="0" t="0" r="0" b="1270"/>
+            <wp:docPr id="5" name="Picture 5"/>
+            <wp:cNvGraphicFramePr>
+              <a:graphicFrameLocks xmlns:a="http://schemas.openxmlformats.org/drawingml/2006/main" noChangeAspect="1"/>
+            </wp:cNvGraphicFramePr>
+            <a:graphic xmlns:a="http://schemas.openxmlformats.org/drawingml/2006/main">
+              <a:graphicData uri="http://schemas.openxmlformats.org/drawingml/2006/picture">
+                <pic:pic xmlns:pic="http://schemas.openxmlformats.org/drawingml/2006/picture">
+                  <pic:nvPicPr>
+                    <pic:cNvPr id="0" name="Picture 1"/>
+                    <pic:cNvPicPr>
+                      <a:picLocks noChangeAspect="1" noChangeArrowheads="1"/>
+                    </pic:cNvPicPr>
+                  </pic:nvPicPr>
+                  <pic:blipFill rotWithShape="1">
+                    <a:blip r:embed="rId9" cstate="print">
+                      <a:extLst>
+                        <a:ext uri="{28A0092B-C50C-407E-A947-70E740481C1C}">
+                          <a14:useLocalDpi xmlns:a14="http://schemas.microsoft.com/office/drawing/2010/main" val="0"/>
+                        </a:ext>
+                      </a:extLst>
+                    </a:blip>
+                    <a:srcRect t="7042" b="2618"/>
+                    <a:stretch/>
+                  </pic:blipFill>
+                  <pic:spPr bwMode="auto">
+                    <a:xfrm>
+                      <a:off x="0" y="0"/>
+                      <a:ext cx="1755707" cy="2821451"/>
+                    </a:xfrm>
+                    <a:prstGeom prst="rect">
+                      <a:avLst/>
+                    </a:prstGeom>
+                    <a:noFill/>
+                    <a:ln>
+                      <a:noFill/>
+                    </a:ln>
+                    <a:extLst>
+                      <a:ext uri="{53640926-AAD7-44D8-BBD7-CCE9431645EC}">
+                        <a14:shadowObscured xmlns:a14="http://schemas.microsoft.com/office/drawing/2010/main"/>
+                      </a:ext>
+                    </a:extLst>
+                  </pic:spPr>
+                </pic:pic>
+              </a:graphicData>
+            </a:graphic>
+          </wp:inline>
+        </w:drawing>
+      </w:r>
+      <w:r>
+        <w:rPr>
+          <w:noProof/>
+        </w:rPr>
+        <w:drawing>
+          <wp:inline distT="0" distB="0" distL="0" distR="0" wp14:anchorId="6D270EBD" wp14:editId="210319ED">
+            <wp:extent cx="1573077" cy="2798279"/>
+            <wp:effectExtent l="0" t="0" r="8255" b="2540"/>
+            <wp:docPr id="6" name="Picture 6"/>
+            <wp:cNvGraphicFramePr>
+              <a:graphicFrameLocks xmlns:a="http://schemas.openxmlformats.org/drawingml/2006/main" noChangeAspect="1"/>
+            </wp:cNvGraphicFramePr>
+            <a:graphic xmlns:a="http://schemas.openxmlformats.org/drawingml/2006/main">
+              <a:graphicData uri="http://schemas.openxmlformats.org/drawingml/2006/picture">
+                <pic:pic xmlns:pic="http://schemas.openxmlformats.org/drawingml/2006/picture">
+                  <pic:nvPicPr>
+                    <pic:cNvPr id="0" name="Picture 2"/>
+                    <pic:cNvPicPr>
+                      <a:picLocks noChangeAspect="1" noChangeArrowheads="1"/>
+                    </pic:cNvPicPr>
+                  </pic:nvPicPr>
+                  <pic:blipFill>
+                    <a:blip r:embed="rId10" cstate="print">
+                      <a:extLst>
+                        <a:ext uri="{28A0092B-C50C-407E-A947-70E740481C1C}">
+                          <a14:useLocalDpi xmlns:a14="http://schemas.microsoft.com/office/drawing/2010/main" val="0"/>
+                        </a:ext>
+                      </a:extLst>
+                    </a:blip>
+                    <a:srcRect/>
+                    <a:stretch>
+                      <a:fillRect/>
+                    </a:stretch>
+                  </pic:blipFill>
+                  <pic:spPr bwMode="auto">
+                    <a:xfrm>
+                      <a:off x="0" y="0"/>
+                      <a:ext cx="1603552" cy="2852489"/>
+                    </a:xfrm>
+                    <a:prstGeom prst="rect">
+                      <a:avLst/>
+                    </a:prstGeom>
+                    <a:noFill/>
+                    <a:ln>
+                      <a:noFill/>
+                    </a:ln>
+                  </pic:spPr>
+                </pic:pic>
+              </a:graphicData>
+            </a:graphic>
+          </wp:inline>
+        </w:drawing>
+      </w:r>
+      <w:r>
+        <w:rPr>
+          <w:rFonts w:hint="eastAsia"/>
+          <w:noProof/>
+        </w:rPr>
+        <w:drawing>
+          <wp:inline distT="0" distB="0" distL="0" distR="0" wp14:anchorId="3CDC881E" wp14:editId="60FBFC30">
+            <wp:extent cx="1569204" cy="2791386"/>
+            <wp:effectExtent l="0" t="0" r="0" b="9525"/>
+            <wp:docPr id="7" name="Picture 7"/>
+            <wp:cNvGraphicFramePr>
+              <a:graphicFrameLocks xmlns:a="http://schemas.openxmlformats.org/drawingml/2006/main" noChangeAspect="1"/>
+            </wp:cNvGraphicFramePr>
+            <a:graphic xmlns:a="http://schemas.openxmlformats.org/drawingml/2006/main">
+              <a:graphicData uri="http://schemas.openxmlformats.org/drawingml/2006/picture">
+                <pic:pic xmlns:pic="http://schemas.openxmlformats.org/drawingml/2006/picture">
+                  <pic:nvPicPr>
+                    <pic:cNvPr id="0" name="Picture 3"/>
+                    <pic:cNvPicPr>
+                      <a:picLocks noChangeAspect="1" noChangeArrowheads="1"/>
+                    </pic:cNvPicPr>
+                  </pic:nvPicPr>
+                  <pic:blipFill>
+                    <a:blip r:embed="rId11" cstate="print">
+                      <a:extLst>
+                        <a:ext uri="{28A0092B-C50C-407E-A947-70E740481C1C}">
+                          <a14:useLocalDpi xmlns:a14="http://schemas.microsoft.com/office/drawing/2010/main" val="0"/>
+                        </a:ext>
+                      </a:extLst>
+                    </a:blip>
+                    <a:srcRect/>
+                    <a:stretch>
+                      <a:fillRect/>
+                    </a:stretch>
+                  </pic:blipFill>
+                  <pic:spPr bwMode="auto">
+                    <a:xfrm>
+                      <a:off x="0" y="0"/>
+                      <a:ext cx="1597120" cy="2841045"/>
                     </a:xfrm>
                     <a:prstGeom prst="rect">
                       <a:avLst/>
@@ -782,6 +1292,7 @@
     <w:lsdException w:name="HTML Sample" w:semiHidden="1" w:unhideWhenUsed="1"/>
     <w:lsdException w:name="HTML Typewriter" w:semiHidden="1" w:unhideWhenUsed="1"/>
     <w:lsdException w:name="HTML Variable" w:semiHidden="1" w:unhideWhenUsed="1"/>
+    <w:lsdException w:name="Normal Table" w:semiHidden="1" w:unhideWhenUsed="1"/>
     <w:lsdException w:name="annotation subject" w:semiHidden="1" w:unhideWhenUsed="1"/>
     <w:lsdException w:name="No List" w:semiHidden="1" w:unhideWhenUsed="1"/>
     <w:lsdException w:name="Outline List 1" w:semiHidden="1" w:unhideWhenUsed="1"/>
@@ -828,8 +1339,10 @@
     <w:lsdException w:name="Table Subtle 2" w:semiHidden="1" w:unhideWhenUsed="1"/>
     <w:lsdException w:name="Table Web 1" w:semiHidden="1" w:unhideWhenUsed="1"/>
     <w:lsdException w:name="Table Web 2" w:semiHidden="1" w:unhideWhenUsed="1"/>
+    <w:lsdException w:name="Table Web 3" w:semiHidden="1" w:unhideWhenUsed="1"/>
     <w:lsdException w:name="Balloon Text" w:semiHidden="1" w:unhideWhenUsed="1"/>
     <w:lsdException w:name="Table Grid" w:uiPriority="39"/>
+    <w:lsdException w:name="Table Theme" w:semiHidden="1" w:unhideWhenUsed="1"/>
     <w:lsdException w:name="Placeholder Text" w:semiHidden="1"/>
     <w:lsdException w:name="No Spacing" w:uiPriority="1" w:qFormat="1"/>
     <w:lsdException w:name="Light Shading" w:uiPriority="60"/>

</xml_diff>